<commit_message>
prepare interface for smaller screen sizes
</commit_message>
<xml_diff>
--- a/mqtt_topics.docx
+++ b/mqtt_topics.docx
@@ -166,29 +166,53 @@
             <w:tcW w:w="1554" w:type="dxa"/>
           </w:tcPr>
           <w:p>
-            <w:r>
+            <w:pPr>
+              <w:rPr>
+                <w:lang w:val="en-US"/>
+              </w:rPr>
+            </w:pPr>
+            <w:r>
+              <w:rPr>
+                <w:lang w:val="en-US"/>
+              </w:rPr>
               <w:t>N</w:t>
             </w:r>
             <w:r>
+              <w:rPr>
+                <w:lang w:val="en-US"/>
+              </w:rPr>
               <w:t>a</w:t>
             </w:r>
             <w:r>
+              <w:rPr>
+                <w:lang w:val="en-US"/>
+              </w:rPr>
               <w:t>dawanie</w:t>
             </w:r>
           </w:p>
           <w:p>
-            <w:r>
-              <w:t>(</w:t>
-            </w:r>
-            <w:r>
-              <w:t>json</w:t>
-            </w:r>
-            <w:r>
-              <w:t>)</w:t>
-            </w:r>
-          </w:p>
-          <w:p>
-            <w:r>
+            <w:pPr>
+              <w:rPr>
+                <w:lang w:val="en-US"/>
+              </w:rPr>
+            </w:pPr>
+            <w:r>
+              <w:rPr>
+                <w:lang w:val="en-US"/>
+              </w:rPr>
+              <w:t>(json)</w:t>
+            </w:r>
+          </w:p>
+          <w:p>
+            <w:pPr>
+              <w:rPr>
+                <w:lang w:val="en-US"/>
+              </w:rPr>
+            </w:pPr>
+            <w:r>
+              <w:rPr>
+                <w:lang w:val="en-US"/>
+              </w:rPr>
               <w:t>{"coordinates": [lat,long]}</w:t>
             </w:r>
           </w:p>
@@ -248,13 +272,7 @@
               <w:rPr>
                 <w:lang w:val="en-US"/>
               </w:rPr>
-              <w:t>boat/map/</w:t>
-            </w:r>
-            <w:r>
-              <w:rPr>
-                <w:lang w:val="en-US"/>
-              </w:rPr>
-              <w:t>remove_top_waypoint</w:t>
+              <w:t>boat/map/remove_top_waypoint</w:t>
             </w:r>
           </w:p>
         </w:tc>
@@ -908,19 +926,7 @@
               <w:rPr>
                 <w:lang w:val="en-US"/>
               </w:rPr>
-              <w:t xml:space="preserve">Aktualne obciążenie </w:t>
-            </w:r>
-            <w:r>
-              <w:rPr>
-                <w:lang w:val="en-US"/>
-              </w:rPr>
-              <w:t>prawego</w:t>
-            </w:r>
-            <w:r>
-              <w:rPr>
-                <w:lang w:val="en-US"/>
-              </w:rPr>
-              <w:t xml:space="preserve"> silnika</w:t>
+              <w:t>Aktualne obciążenie prawego silnika</w:t>
             </w:r>
           </w:p>
         </w:tc>
@@ -1159,24 +1165,22 @@
             <w:tcW w:w="1554" w:type="dxa"/>
           </w:tcPr>
           <w:p>
-            <w:pPr>
-              <w:rPr>
-                <w:lang w:val="en-US"/>
-              </w:rPr>
-            </w:pPr>
-            <w:r>
-              <w:rPr>
-                <w:lang w:val="en-US"/>
-              </w:rPr>
-              <w:t>Nadawanie</w:t>
-            </w:r>
-          </w:p>
-          <w:p>
-            <w:pPr>
-              <w:rPr>
-                <w:lang w:val="en-US"/>
-              </w:rPr>
-            </w:pPr>
+            <w:r>
+              <w:t>Odbieranie</w:t>
+            </w:r>
+          </w:p>
+          <w:p>
+            <w:pPr>
+              <w:rPr>
+                <w:lang w:val="en-US"/>
+              </w:rPr>
+            </w:pPr>
+            <w:r>
+              <w:rPr>
+                <w:lang w:val="en-US"/>
+              </w:rPr>
+              <w:t xml:space="preserve"> </w:t>
+            </w:r>
             <w:r>
               <w:rPr>
                 <w:lang w:val="en-US"/>
@@ -1194,31 +1198,7 @@
               <w:rPr>
                 <w:lang w:val="en-US"/>
               </w:rPr>
-              <w:t>&lt;</w:t>
-            </w:r>
-            <w:r>
-              <w:rPr>
-                <w:lang w:val="en-US"/>
-              </w:rPr>
-              <w:t>-inf</w:t>
-            </w:r>
-            <w:r>
-              <w:rPr>
-                <w:lang w:val="en-US"/>
-              </w:rPr>
-              <w:t>,</w:t>
-            </w:r>
-            <w:r>
-              <w:rPr>
-                <w:lang w:val="en-US"/>
-              </w:rPr>
-              <w:t>+inf</w:t>
-            </w:r>
-            <w:r>
-              <w:rPr>
-                <w:lang w:val="en-US"/>
-              </w:rPr>
-              <w:t>&gt;</w:t>
+              <w:t>&lt;-inf,+inf&gt;</w:t>
             </w:r>
           </w:p>
         </w:tc>
@@ -1282,24 +1262,22 @@
             <w:tcW w:w="1554" w:type="dxa"/>
           </w:tcPr>
           <w:p>
-            <w:pPr>
-              <w:rPr>
-                <w:lang w:val="en-US"/>
-              </w:rPr>
-            </w:pPr>
-            <w:r>
-              <w:rPr>
-                <w:lang w:val="en-US"/>
-              </w:rPr>
-              <w:t>Nadawanie</w:t>
-            </w:r>
-          </w:p>
-          <w:p>
-            <w:pPr>
-              <w:rPr>
-                <w:lang w:val="en-US"/>
-              </w:rPr>
-            </w:pPr>
+            <w:r>
+              <w:t>Odbieranie</w:t>
+            </w:r>
+          </w:p>
+          <w:p>
+            <w:pPr>
+              <w:rPr>
+                <w:lang w:val="en-US"/>
+              </w:rPr>
+            </w:pPr>
+            <w:r>
+              <w:rPr>
+                <w:lang w:val="en-US"/>
+              </w:rPr>
+              <w:t xml:space="preserve"> </w:t>
+            </w:r>
             <w:r>
               <w:rPr>
                 <w:lang w:val="en-US"/>
@@ -1327,10 +1305,7 @@
           </w:tcPr>
           <w:p>
             <w:r>
-              <w:t>Natężenie prądu</w:t>
-            </w:r>
-            <w:r>
-              <w:t xml:space="preserve"> na lewym silniku</w:t>
+              <w:t>Natężenie prądu na lewym silniku</w:t>
             </w:r>
           </w:p>
         </w:tc>
@@ -1396,24 +1371,22 @@
             <w:tcW w:w="1554" w:type="dxa"/>
           </w:tcPr>
           <w:p>
-            <w:pPr>
-              <w:rPr>
-                <w:lang w:val="en-US"/>
-              </w:rPr>
-            </w:pPr>
-            <w:r>
-              <w:rPr>
-                <w:lang w:val="en-US"/>
-              </w:rPr>
-              <w:t>Nadawanie</w:t>
-            </w:r>
-          </w:p>
-          <w:p>
-            <w:pPr>
-              <w:rPr>
-                <w:lang w:val="en-US"/>
-              </w:rPr>
-            </w:pPr>
+            <w:r>
+              <w:t>Odbieranie</w:t>
+            </w:r>
+          </w:p>
+          <w:p>
+            <w:pPr>
+              <w:rPr>
+                <w:lang w:val="en-US"/>
+              </w:rPr>
+            </w:pPr>
+            <w:r>
+              <w:rPr>
+                <w:lang w:val="en-US"/>
+              </w:rPr>
+              <w:t xml:space="preserve"> </w:t>
+            </w:r>
             <w:r>
               <w:rPr>
                 <w:lang w:val="en-US"/>
@@ -1441,13 +1414,7 @@
           </w:tcPr>
           <w:p>
             <w:r>
-              <w:t xml:space="preserve">Napięcie na </w:t>
-            </w:r>
-            <w:r>
-              <w:t>prawym</w:t>
-            </w:r>
-            <w:r>
-              <w:t xml:space="preserve"> silniku</w:t>
+              <w:t>Napięcie na prawym silniku</w:t>
             </w:r>
           </w:p>
         </w:tc>
@@ -1513,24 +1480,22 @@
             <w:tcW w:w="1554" w:type="dxa"/>
           </w:tcPr>
           <w:p>
-            <w:pPr>
-              <w:rPr>
-                <w:lang w:val="en-US"/>
-              </w:rPr>
-            </w:pPr>
-            <w:r>
-              <w:rPr>
-                <w:lang w:val="en-US"/>
-              </w:rPr>
-              <w:t>Nadawanie</w:t>
-            </w:r>
-          </w:p>
-          <w:p>
-            <w:pPr>
-              <w:rPr>
-                <w:lang w:val="en-US"/>
-              </w:rPr>
-            </w:pPr>
+            <w:r>
+              <w:t>Odbieranie</w:t>
+            </w:r>
+          </w:p>
+          <w:p>
+            <w:pPr>
+              <w:rPr>
+                <w:lang w:val="en-US"/>
+              </w:rPr>
+            </w:pPr>
+            <w:r>
+              <w:rPr>
+                <w:lang w:val="en-US"/>
+              </w:rPr>
+              <w:t xml:space="preserve"> </w:t>
+            </w:r>
             <w:r>
               <w:rPr>
                 <w:lang w:val="en-US"/>
@@ -1558,13 +1523,7 @@
           </w:tcPr>
           <w:p>
             <w:r>
-              <w:t xml:space="preserve">Natężenie prądu na </w:t>
-            </w:r>
-            <w:r>
-              <w:t>prawym</w:t>
-            </w:r>
-            <w:r>
-              <w:t xml:space="preserve"> silniku</w:t>
+              <w:t>Natężenie prądu na prawym silniku</w:t>
             </w:r>
           </w:p>
         </w:tc>
@@ -1612,24 +1571,22 @@
             <w:tcW w:w="1554" w:type="dxa"/>
           </w:tcPr>
           <w:p>
-            <w:pPr>
-              <w:rPr>
-                <w:lang w:val="en-US"/>
-              </w:rPr>
-            </w:pPr>
-            <w:r>
-              <w:rPr>
-                <w:lang w:val="en-US"/>
-              </w:rPr>
-              <w:t>Nadawanie</w:t>
-            </w:r>
-          </w:p>
-          <w:p>
-            <w:pPr>
-              <w:rPr>
-                <w:lang w:val="en-US"/>
-              </w:rPr>
-            </w:pPr>
+            <w:r>
+              <w:t>Odbieranie</w:t>
+            </w:r>
+          </w:p>
+          <w:p>
+            <w:pPr>
+              <w:rPr>
+                <w:lang w:val="en-US"/>
+              </w:rPr>
+            </w:pPr>
+            <w:r>
+              <w:rPr>
+                <w:lang w:val="en-US"/>
+              </w:rPr>
+              <w:t xml:space="preserve"> </w:t>
+            </w:r>
             <w:r>
               <w:rPr>
                 <w:lang w:val="en-US"/>
@@ -1980,7 +1937,7 @@
   <w:style w:type="paragraph" w:default="1" w:styleId="Normalny">
     <w:name w:val="Normal"/>
     <w:qFormat/>
-    <w:rsid w:val="00720A00"/>
+    <w:rsid w:val="00BF20E5"/>
   </w:style>
   <w:style w:type="paragraph" w:styleId="Nagwek1">
     <w:name w:val="heading 1"/>

</xml_diff>